<commit_message>
Se agregaron todos los cambios del 07-11-2023
</commit_message>
<xml_diff>
--- a/5toSemestre/Administración de proyectos/Tareas/Portada admin pro.docx
+++ b/5toSemestre/Administración de proyectos/Tareas/Portada admin pro.docx
@@ -688,7 +688,7 @@
           <w:w w:val="115"/>
           <w:u w:val="none"/>
         </w:rPr>
-        <w:t>6</w:t>
+        <w:t>10</w:t>
       </w:r>
       <w:r>
         <w:rPr>
@@ -709,7 +709,7 @@
         <w:rPr>
           <w:w w:val="120"/>
         </w:rPr>
-        <w:t>Investigación de tecnología</w:t>
+        <w:t>Análisis de un caso</w:t>
       </w:r>
     </w:p>
     <w:p>
@@ -727,7 +727,6 @@
         <w:ind w:left="4109" w:right="2710"/>
         <w:jc w:val="center"/>
         <w:rPr>
-          <w:spacing w:val="1"/>
           <w:w w:val="120"/>
         </w:rPr>
       </w:pPr>
@@ -749,13 +748,6 @@
           <w:w w:val="120"/>
         </w:rPr>
         <w:t>VAZQUEZ ENRIQUE</w:t>
-      </w:r>
-      <w:r>
-        <w:rPr>
-          <w:spacing w:val="1"/>
-          <w:w w:val="120"/>
-        </w:rPr>
-        <w:t xml:space="preserve"> </w:t>
       </w:r>
     </w:p>
     <w:p>
@@ -765,6 +757,31 @@
         <w:ind w:left="4109" w:right="2710"/>
         <w:jc w:val="center"/>
         <w:rPr>
+          <w:spacing w:val="1"/>
+          <w:w w:val="120"/>
+        </w:rPr>
+      </w:pPr>
+      <w:r>
+        <w:rPr>
+          <w:w w:val="120"/>
+        </w:rPr>
+        <w:t>SALVADOR ARRIETA JAIR ARGEL</w:t>
+      </w:r>
+      <w:r>
+        <w:rPr>
+          <w:spacing w:val="1"/>
+          <w:w w:val="120"/>
+        </w:rPr>
+        <w:t xml:space="preserve"> </w:t>
+      </w:r>
+    </w:p>
+    <w:p>
+      <w:pPr>
+        <w:pStyle w:val="Textoindependiente"/>
+        <w:spacing w:before="287"/>
+        <w:ind w:left="4109" w:right="2710"/>
+        <w:jc w:val="center"/>
+        <w:rPr>
           <w:w w:val="120"/>
         </w:rPr>
       </w:pPr>
@@ -961,7 +978,13 @@
         <w:rPr>
           <w:w w:val="105"/>
         </w:rPr>
-        <w:t>12</w:t>
+        <w:t>1</w:t>
+      </w:r>
+      <w:r>
+        <w:rPr>
+          <w:w w:val="105"/>
+        </w:rPr>
+        <w:t>1</w:t>
       </w:r>
       <w:r>
         <w:rPr>
@@ -987,7 +1010,7 @@
         <w:rPr>
           <w:w w:val="105"/>
         </w:rPr>
-        <w:t>septiembre</w:t>
+        <w:t>octubre</w:t>
       </w:r>
       <w:r>
         <w:rPr>

</xml_diff>